<commit_message>
feat: Add valite for project select in creation of contract and modify of doc
</commit_message>
<xml_diff>
--- a/reports/Student #2/04 Requirements - Student #2.docx
+++ b/reports/Student #2/04 Requirements - Student #2.docx
@@ -89,7 +89,6 @@
               </w:rPr>
               <w:tab/>
             </w:r>
-            <w:permStart w:id="379328249" w:edGrp="everyone"/>
             <w:sdt>
               <w:sdtPr>
                 <w:rPr>
@@ -103,6 +102,7 @@
                 <w15:appearance w15:val="hidden"/>
                 <w:text/>
               </w:sdtPr>
+              <w:sdtEndPr/>
               <w:sdtContent>
                 <w:r>
                   <w:rPr>
@@ -114,7 +114,7 @@
                   <w:rPr>
                     <w:rFonts w:asciiTheme="majorHAnsi" w:hAnsiTheme="majorHAnsi" w:cstheme="majorHAnsi"/>
                   </w:rPr>
-                  <w:t>2</w:t>
+                  <w:t>3</w:t>
                 </w:r>
                 <w:r>
                   <w:rPr>
@@ -130,7 +130,6 @@
                 </w:r>
               </w:sdtContent>
             </w:sdt>
-            <w:permEnd w:id="379328249"/>
           </w:p>
         </w:tc>
       </w:tr>
@@ -172,7 +171,6 @@
               </w:rPr>
               <w:tab/>
             </w:r>
-            <w:permStart w:id="955522721" w:edGrp="everyone"/>
             <w:sdt>
               <w:sdtPr>
                 <w:rPr>
@@ -186,6 +184,7 @@
                 <w15:appearance w15:val="hidden"/>
                 <w:text/>
               </w:sdtPr>
+              <w:sdtEndPr/>
               <w:sdtContent>
                 <w:r>
                   <w:rPr>
@@ -195,7 +194,6 @@
                 </w:r>
               </w:sdtContent>
             </w:sdt>
-            <w:permEnd w:id="955522721"/>
           </w:p>
         </w:tc>
       </w:tr>
@@ -251,7 +249,6 @@
               </w:rPr>
               <w:tab/>
             </w:r>
-            <w:permStart w:id="1490430286" w:edGrp="everyone"/>
             <w:r>
               <w:rPr>
                 <w:rFonts w:asciiTheme="majorHAnsi" w:hAnsiTheme="majorHAnsi" w:cstheme="majorHAnsi"/>
@@ -265,7 +262,6 @@
               <w:t>6B</w:t>
             </w:r>
           </w:p>
-          <w:permEnd w:id="1490430286"/>
           <w:p>
             <w:pPr>
               <w:pStyle w:val="NoSpacing"/>
@@ -295,7 +291,6 @@
               </w:rPr>
               <w:tab/>
             </w:r>
-            <w:permStart w:id="1588551831" w:edGrp="everyone"/>
             <w:sdt>
               <w:sdtPr>
                 <w:rPr>
@@ -309,6 +304,7 @@
                 <w15:appearance w15:val="hidden"/>
                 <w:text/>
               </w:sdtPr>
+              <w:sdtEndPr/>
               <w:sdtContent>
                 <w:r>
                   <w:rPr>
@@ -332,7 +328,6 @@
                 </w:r>
               </w:sdtContent>
             </w:sdt>
-            <w:permEnd w:id="1588551831"/>
           </w:p>
           <w:p>
             <w:pPr>
@@ -361,7 +356,6 @@
               </w:rPr>
               <w:tab/>
             </w:r>
-            <w:permStart w:id="441854091" w:edGrp="everyone"/>
             <w:sdt>
               <w:sdtPr>
                 <w:rPr>
@@ -375,6 +369,7 @@
                 <w15:appearance w15:val="hidden"/>
                 <w:text/>
               </w:sdtPr>
+              <w:sdtEndPr/>
               <w:sdtContent>
                 <w:r>
                   <w:rPr>
@@ -414,7 +409,6 @@
                 </w:r>
               </w:sdtContent>
             </w:sdt>
-            <w:permEnd w:id="441854091"/>
           </w:p>
           <w:p>
             <w:pPr>
@@ -443,7 +437,6 @@
               </w:rPr>
               <w:tab/>
             </w:r>
-            <w:permStart w:id="16126159" w:edGrp="everyone"/>
             <w:sdt>
               <w:sdtPr>
                 <w:rPr>
@@ -458,6 +451,7 @@
                 <w15:appearance w15:val="hidden"/>
                 <w:text/>
               </w:sdtPr>
+              <w:sdtEndPr/>
               <w:sdtContent>
                 <w:r>
                   <w:rPr>
@@ -489,7 +483,6 @@
                 </w:r>
               </w:sdtContent>
             </w:sdt>
-            <w:permEnd w:id="16126159"/>
           </w:p>
         </w:tc>
       </w:tr>
@@ -537,7 +530,6 @@
               </w:rPr>
               <w:tab/>
             </w:r>
-            <w:permStart w:id="925041655" w:edGrp="everyone"/>
             <w:sdt>
               <w:sdtPr>
                 <w:rPr>
@@ -552,6 +544,7 @@
                 <w15:appearance w15:val="hidden"/>
                 <w:text/>
               </w:sdtPr>
+              <w:sdtEndPr/>
               <w:sdtContent>
                 <w:r>
                   <w:rPr>
@@ -572,7 +565,7 @@
                     <w:rFonts w:asciiTheme="majorHAnsi" w:hAnsiTheme="majorHAnsi" w:cstheme="majorHAnsi"/>
                     <w:lang w:val="es-ES"/>
                   </w:rPr>
-                  <w:t>07</w:t>
+                  <w:t>22</w:t>
                 </w:r>
                 <w:r>
                   <w:rPr>
@@ -586,7 +579,14 @@
                     <w:rFonts w:asciiTheme="majorHAnsi" w:hAnsiTheme="majorHAnsi" w:cstheme="majorHAnsi"/>
                     <w:lang w:val="es-ES"/>
                   </w:rPr>
-                  <w:t xml:space="preserve">julio </w:t>
+                  <w:t>octubre</w:t>
+                </w:r>
+                <w:r>
+                  <w:rPr>
+                    <w:rFonts w:asciiTheme="majorHAnsi" w:hAnsiTheme="majorHAnsi" w:cstheme="majorHAnsi"/>
+                    <w:lang w:val="es-ES"/>
+                  </w:rPr>
+                  <w:t xml:space="preserve"> </w:t>
                 </w:r>
                 <w:r>
                   <w:rPr>
@@ -604,7 +604,6 @@
                 </w:r>
               </w:sdtContent>
             </w:sdt>
-            <w:permEnd w:id="925041655"/>
           </w:p>
         </w:tc>
       </w:tr>
@@ -621,7 +620,6 @@
         <w:rPr>
           <w:rFonts w:cstheme="majorHAnsi"/>
         </w:rPr>
-        <w:lastRenderedPageBreak/>
         <w:t>MANDATORY Deliverable D01: introduction</w:t>
       </w:r>
     </w:p>
@@ -827,7 +825,6 @@
         <w:t>” denotes your name/s.</w:t>
       </w:r>
     </w:p>
-    <w:permStart w:id="1733719730" w:edGrp="everyone"/>
     <w:p>
       <w:pPr>
         <w:pStyle w:val="Verdict"/>
@@ -848,6 +845,7 @@
           <w15:appearance w15:val="hidden"/>
           <w:text/>
         </w:sdtPr>
+        <w:sdtEndPr/>
         <w:sdtContent>
           <w:r>
             <w:rPr>
@@ -861,14 +859,7 @@
         <w:rPr>
           <w:rFonts w:asciiTheme="majorHAnsi" w:hAnsiTheme="majorHAnsi" w:cstheme="majorHAnsi"/>
         </w:rPr>
-        <w:t xml:space="preserve"> </w:t>
-      </w:r>
-      <w:permEnd w:id="1733719730"/>
-      <w:r>
-        <w:rPr>
-          <w:rFonts w:asciiTheme="majorHAnsi" w:hAnsiTheme="majorHAnsi" w:cstheme="majorHAnsi"/>
-        </w:rPr>
-        <w:t xml:space="preserve">   </w:t>
+        <w:t xml:space="preserve">    </w:t>
       </w:r>
     </w:p>
     <w:p>
@@ -1020,7 +1011,6 @@
         <w:rPr>
           <w:rFonts w:cstheme="majorHAnsi"/>
         </w:rPr>
-        <w:lastRenderedPageBreak/>
         <w:t xml:space="preserve">MANDATORY </w:t>
       </w:r>
       <w:r>
@@ -1187,7 +1177,6 @@
         <w:t xml:space="preserve"> (less than or equal to the corresponding project cost). </w:t>
       </w:r>
     </w:p>
-    <w:permStart w:id="1580534963" w:edGrp="everyone"/>
     <w:p>
       <w:pPr>
         <w:pStyle w:val="Gradercomments"/>
@@ -1208,6 +1197,7 @@
           <w15:appearance w15:val="hidden"/>
           <w:text/>
         </w:sdtPr>
+        <w:sdtEndPr/>
         <w:sdtContent>
           <w:r>
             <w:rPr>
@@ -1223,7 +1213,6 @@
           </w:r>
         </w:sdtContent>
       </w:sdt>
-      <w:permEnd w:id="1580534963"/>
       <w:r>
         <w:rPr>
           <w:rFonts w:asciiTheme="majorHAnsi" w:hAnsiTheme="majorHAnsi" w:cstheme="majorHAnsi"/>
@@ -1343,7 +1332,6 @@
         <w:t xml:space="preserve"> for the registration (not blank, shorter than 76 characters).</w:t>
       </w:r>
     </w:p>
-    <w:permStart w:id="1685676958" w:edGrp="everyone"/>
     <w:p>
       <w:pPr>
         <w:pStyle w:val="Verdict"/>
@@ -1364,6 +1352,7 @@
           <w15:appearance w15:val="hidden"/>
           <w:text/>
         </w:sdtPr>
+        <w:sdtEndPr/>
         <w:sdtContent>
           <w:r>
             <w:rPr>
@@ -1385,7 +1374,6 @@
           </w:r>
         </w:sdtContent>
       </w:sdt>
-      <w:permEnd w:id="1685676958"/>
       <w:r>
         <w:rPr>
           <w:rFonts w:asciiTheme="majorHAnsi" w:hAnsiTheme="majorHAnsi" w:cstheme="majorHAnsi"/>
@@ -1478,7 +1466,6 @@
       </w:r>
     </w:p>
     <w:bookmarkStart w:id="0" w:name="_Hlk157677981"/>
-    <w:permStart w:id="616715123" w:edGrp="everyone"/>
     <w:p>
       <w:pPr>
         <w:pStyle w:val="Verdict"/>
@@ -1498,6 +1485,7 @@
           </w:placeholder>
           <w:text/>
         </w:sdtPr>
+        <w:sdtEndPr/>
         <w:sdtContent>
           <w:r>
             <w:rPr>
@@ -1525,7 +1513,6 @@
           </w:r>
         </w:sdtContent>
       </w:sdt>
-      <w:permEnd w:id="616715123"/>
       <w:r>
         <w:rPr>
           <w:rFonts w:asciiTheme="majorHAnsi" w:hAnsiTheme="majorHAnsi" w:cstheme="majorHAnsi"/>
@@ -1692,7 +1679,6 @@
         <w:t xml:space="preserve">”. </w:t>
       </w:r>
     </w:p>
-    <w:permStart w:id="891315281" w:edGrp="everyone"/>
     <w:p>
       <w:pPr>
         <w:pStyle w:val="Verdict"/>
@@ -1713,6 +1699,7 @@
           <w15:appearance w15:val="hidden"/>
           <w:text/>
         </w:sdtPr>
+        <w:sdtEndPr/>
         <w:sdtContent>
           <w:r>
             <w:rPr>
@@ -1728,7 +1715,6 @@
           </w:r>
         </w:sdtContent>
       </w:sdt>
-      <w:permEnd w:id="891315281"/>
     </w:p>
     <w:p>
       <w:pPr>
@@ -1778,7 +1764,6 @@
         <w:rPr>
           <w:rFonts w:cstheme="majorHAnsi"/>
         </w:rPr>
-        <w:lastRenderedPageBreak/>
         <w:t>MANDATORY Deliverable D03: implementing features</w:t>
       </w:r>
     </w:p>
@@ -2012,7 +1997,6 @@
         <w:t>.</w:t>
       </w:r>
     </w:p>
-    <w:permStart w:id="8470091" w:edGrp="everyone"/>
     <w:p>
       <w:pPr>
         <w:pStyle w:val="Verdict"/>
@@ -2033,6 +2017,7 @@
           <w15:appearance w15:val="hidden"/>
           <w:text/>
         </w:sdtPr>
+        <w:sdtEndPr/>
         <w:sdtContent>
           <w:r>
             <w:rPr>
@@ -2054,7 +2039,6 @@
           </w:r>
         </w:sdtContent>
       </w:sdt>
-      <w:permEnd w:id="8470091"/>
       <w:r>
         <w:rPr>
           <w:rFonts w:asciiTheme="majorHAnsi" w:hAnsiTheme="majorHAnsi" w:cstheme="majorHAnsi"/>
@@ -2258,7 +2242,6 @@
         <w:t>as long as it is not published.</w:t>
       </w:r>
     </w:p>
-    <w:permStart w:id="66585966" w:edGrp="everyone"/>
     <w:p>
       <w:pPr>
         <w:pStyle w:val="Verdict"/>
@@ -2279,6 +2262,7 @@
           <w15:appearance w15:val="hidden"/>
           <w:text/>
         </w:sdtPr>
+        <w:sdtEndPr/>
         <w:sdtContent>
           <w:r>
             <w:rPr>
@@ -2300,7 +2284,6 @@
           </w:r>
         </w:sdtContent>
       </w:sdt>
-      <w:permEnd w:id="66585966"/>
       <w:r>
         <w:rPr>
           <w:rFonts w:asciiTheme="majorHAnsi" w:hAnsiTheme="majorHAnsi" w:cstheme="majorHAnsi"/>
@@ -2378,7 +2361,6 @@
         <w:t>dashboards.</w:t>
       </w:r>
     </w:p>
-    <w:permStart w:id="844130438" w:edGrp="everyone"/>
     <w:p>
       <w:pPr>
         <w:pStyle w:val="Verdict"/>
@@ -2399,6 +2381,7 @@
           <w15:appearance w15:val="hidden"/>
           <w:text/>
         </w:sdtPr>
+        <w:sdtEndPr/>
         <w:sdtContent>
           <w:r>
             <w:rPr>
@@ -2420,7 +2403,6 @@
           </w:r>
         </w:sdtContent>
       </w:sdt>
-      <w:permEnd w:id="844130438"/>
       <w:r>
         <w:rPr>
           <w:rFonts w:asciiTheme="majorHAnsi" w:hAnsiTheme="majorHAnsi" w:cstheme="majorHAnsi"/>
@@ -2527,7 +2509,6 @@
         <w:rPr>
           <w:rFonts w:cstheme="majorHAnsi"/>
         </w:rPr>
-        <w:lastRenderedPageBreak/>
         <w:t>MANDATORY Deliverable D04: formal testing</w:t>
       </w:r>
     </w:p>
@@ -2640,7 +2621,6 @@
         <w:t>Produce a test suite for Requirements #6 and #7.</w:t>
       </w:r>
     </w:p>
-    <w:permStart w:id="973563344" w:edGrp="everyone"/>
     <w:p>
       <w:pPr>
         <w:pStyle w:val="Gradercomments"/>
@@ -2660,6 +2640,7 @@
           </w:placeholder>
           <w:text/>
         </w:sdtPr>
+        <w:sdtEndPr/>
         <w:sdtContent>
           <w:r>
             <w:rPr>
@@ -2681,7 +2662,6 @@
           </w:r>
         </w:sdtContent>
       </w:sdt>
-      <w:permEnd w:id="973563344"/>
       <w:r>
         <w:rPr>
           <w:rFonts w:asciiTheme="majorHAnsi" w:hAnsiTheme="majorHAnsi" w:cstheme="majorHAnsi"/>
@@ -2717,7 +2697,6 @@
         <w:t>Produce a testing report.</w:t>
       </w:r>
     </w:p>
-    <w:permStart w:id="212556619" w:edGrp="everyone"/>
     <w:p>
       <w:pPr>
         <w:pStyle w:val="Verdict"/>
@@ -2737,6 +2716,7 @@
           </w:placeholder>
           <w:text/>
         </w:sdtPr>
+        <w:sdtEndPr/>
         <w:sdtContent>
           <w:r>
             <w:rPr>
@@ -2758,7 +2738,6 @@
           </w:r>
         </w:sdtContent>
       </w:sdt>
-      <w:permEnd w:id="212556619"/>
       <w:r>
         <w:rPr>
           <w:rFonts w:asciiTheme="majorHAnsi" w:hAnsiTheme="majorHAnsi" w:cstheme="majorHAnsi"/>
@@ -2795,7 +2774,6 @@
         <w:rPr>
           <w:rFonts w:cstheme="majorHAnsi"/>
         </w:rPr>
-        <w:lastRenderedPageBreak/>
         <w:t>SUPPLEMENTARY Deliverable D01: introduction</w:t>
       </w:r>
     </w:p>
@@ -2938,7 +2916,6 @@
         <w:t>Produce an analysis report.</w:t>
       </w:r>
     </w:p>
-    <w:permStart w:id="351678440" w:edGrp="everyone"/>
     <w:p>
       <w:pPr>
         <w:pStyle w:val="Verdict"/>
@@ -2959,6 +2936,7 @@
           <w15:appearance w15:val="hidden"/>
           <w:text/>
         </w:sdtPr>
+        <w:sdtEndPr/>
         <w:sdtContent>
           <w:r>
             <w:rPr>
@@ -2974,7 +2952,6 @@
           </w:r>
         </w:sdtContent>
       </w:sdt>
-      <w:permEnd w:id="351678440"/>
       <w:r>
         <w:rPr>
           <w:rFonts w:asciiTheme="majorHAnsi" w:hAnsiTheme="majorHAnsi" w:cstheme="majorHAnsi"/>
@@ -2996,7 +2973,6 @@
         <w:t>Produce a planning and progress report.</w:t>
       </w:r>
     </w:p>
-    <w:permStart w:id="2017154663" w:edGrp="everyone"/>
     <w:p>
       <w:pPr>
         <w:pStyle w:val="Verdict"/>
@@ -3020,6 +2996,7 @@
           <w15:appearance w15:val="hidden"/>
           <w:text/>
         </w:sdtPr>
+        <w:sdtEndPr/>
         <w:sdtContent>
           <w:r>
             <w:rPr>
@@ -3041,7 +3018,6 @@
           </w:r>
         </w:sdtContent>
       </w:sdt>
-      <w:permEnd w:id="2017154663"/>
       <w:r>
         <w:rPr>
           <w:rFonts w:asciiTheme="majorHAnsi" w:hAnsiTheme="majorHAnsi" w:cstheme="majorHAnsi"/>
@@ -3117,7 +3093,6 @@
         <w:rPr>
           <w:rFonts w:cstheme="majorHAnsi"/>
         </w:rPr>
-        <w:lastRenderedPageBreak/>
         <w:t xml:space="preserve">SUPPLEMENTARY </w:t>
       </w:r>
       <w:r>
@@ -3242,7 +3217,6 @@
         <w:t xml:space="preserve"> with further information.</w:t>
       </w:r>
     </w:p>
-    <w:permStart w:id="1480279223" w:edGrp="everyone"/>
     <w:p>
       <w:pPr>
         <w:pStyle w:val="Gradercomments"/>
@@ -3265,6 +3239,7 @@
           <w15:appearance w15:val="hidden"/>
           <w:text/>
         </w:sdtPr>
+        <w:sdtEndPr/>
         <w:sdtContent>
           <w:r>
             <w:rPr>
@@ -3289,7 +3264,6 @@
           </w:r>
         </w:sdtContent>
       </w:sdt>
-      <w:permEnd w:id="1480279223"/>
       <w:r>
         <w:rPr>
           <w:rFonts w:asciiTheme="majorHAnsi" w:hAnsiTheme="majorHAnsi" w:cstheme="majorHAnsi"/>
@@ -3413,7 +3387,6 @@
         <w:t>Produce a UML domain model.</w:t>
       </w:r>
     </w:p>
-    <w:permStart w:id="1411715631" w:edGrp="everyone"/>
     <w:p>
       <w:pPr>
         <w:pStyle w:val="Verdict"/>
@@ -3434,6 +3407,7 @@
           <w15:appearance w15:val="hidden"/>
           <w:text/>
         </w:sdtPr>
+        <w:sdtEndPr/>
         <w:sdtContent>
           <w:r>
             <w:rPr>
@@ -3461,7 +3435,6 @@
           </w:r>
         </w:sdtContent>
       </w:sdt>
-      <w:permEnd w:id="1411715631"/>
       <w:r>
         <w:rPr>
           <w:rFonts w:asciiTheme="majorHAnsi" w:hAnsiTheme="majorHAnsi" w:cstheme="majorHAnsi"/>
@@ -3483,7 +3456,6 @@
         <w:t>Produce an analysis report.</w:t>
       </w:r>
     </w:p>
-    <w:permStart w:id="1404656994" w:edGrp="everyone"/>
     <w:p>
       <w:pPr>
         <w:pStyle w:val="Verdict"/>
@@ -3504,6 +3476,7 @@
           <w15:appearance w15:val="hidden"/>
           <w:text/>
         </w:sdtPr>
+        <w:sdtEndPr/>
         <w:sdtContent>
           <w:r>
             <w:rPr>
@@ -3513,7 +3486,6 @@
           </w:r>
         </w:sdtContent>
       </w:sdt>
-      <w:permEnd w:id="1404656994"/>
       <w:r>
         <w:rPr>
           <w:rFonts w:asciiTheme="majorHAnsi" w:hAnsiTheme="majorHAnsi" w:cstheme="majorHAnsi"/>
@@ -3535,7 +3507,6 @@
         <w:t>Produce a planning and progress report.</w:t>
       </w:r>
     </w:p>
-    <w:permStart w:id="1214192489" w:edGrp="everyone"/>
     <w:p>
       <w:pPr>
         <w:pStyle w:val="Gradercomments"/>
@@ -3558,6 +3529,7 @@
           <w15:appearance w15:val="hidden"/>
           <w:text/>
         </w:sdtPr>
+        <w:sdtEndPr/>
         <w:sdtContent>
           <w:r>
             <w:rPr>
@@ -3582,7 +3554,6 @@
           </w:r>
         </w:sdtContent>
       </w:sdt>
-      <w:permEnd w:id="1214192489"/>
       <w:r>
         <w:rPr>
           <w:rFonts w:asciiTheme="majorHAnsi" w:hAnsiTheme="majorHAnsi" w:cstheme="majorHAnsi"/>
@@ -3612,7 +3583,6 @@
         <w:rPr>
           <w:rFonts w:cstheme="majorHAnsi"/>
         </w:rPr>
-        <w:lastRenderedPageBreak/>
         <w:t>SUPPLEMENTARY Deliverable D03: implementing features</w:t>
       </w:r>
     </w:p>
@@ -3702,7 +3672,6 @@
         <w:t>.</w:t>
       </w:r>
     </w:p>
-    <w:permStart w:id="1655847515" w:edGrp="everyone"/>
     <w:p>
       <w:pPr>
         <w:pStyle w:val="Gradercomments"/>
@@ -3722,6 +3691,7 @@
           </w:placeholder>
           <w:text/>
         </w:sdtPr>
+        <w:sdtEndPr/>
         <w:sdtContent>
           <w:r>
             <w:rPr>
@@ -3743,7 +3713,6 @@
           </w:r>
         </w:sdtContent>
       </w:sdt>
-      <w:permEnd w:id="1655847515"/>
       <w:r>
         <w:rPr>
           <w:rFonts w:asciiTheme="majorHAnsi" w:hAnsiTheme="majorHAnsi" w:cstheme="majorHAnsi"/>
@@ -3793,7 +3762,6 @@
         <w:t>Update their profiles.</w:t>
       </w:r>
     </w:p>
-    <w:permStart w:id="810754758" w:edGrp="everyone"/>
     <w:p>
       <w:pPr>
         <w:pStyle w:val="Verdict"/>
@@ -3813,6 +3781,7 @@
           </w:placeholder>
           <w:text/>
         </w:sdtPr>
+        <w:sdtEndPr/>
         <w:sdtContent>
           <w:r>
             <w:rPr>
@@ -3834,7 +3803,6 @@
           </w:r>
         </w:sdtContent>
       </w:sdt>
-      <w:permEnd w:id="810754758"/>
       <w:r>
         <w:rPr>
           <w:rFonts w:asciiTheme="majorHAnsi" w:hAnsiTheme="majorHAnsi" w:cstheme="majorHAnsi"/>
@@ -3954,7 +3922,6 @@
         <w:t>).</w:t>
       </w:r>
     </w:p>
-    <w:permStart w:id="872621369" w:edGrp="everyone"/>
     <w:p>
       <w:pPr>
         <w:pStyle w:val="Verdict"/>
@@ -3975,6 +3942,7 @@
           <w15:appearance w15:val="hidden"/>
           <w:text/>
         </w:sdtPr>
+        <w:sdtEndPr/>
         <w:sdtContent>
           <w:r>
             <w:rPr>
@@ -3996,7 +3964,6 @@
           </w:r>
         </w:sdtContent>
       </w:sdt>
-      <w:permEnd w:id="872621369"/>
       <w:r>
         <w:rPr>
           <w:rFonts w:asciiTheme="majorHAnsi" w:hAnsiTheme="majorHAnsi" w:cstheme="majorHAnsi"/>
@@ -4089,7 +4056,6 @@
         <w:t>Produce an analysis report.</w:t>
       </w:r>
     </w:p>
-    <w:permStart w:id="359800286" w:edGrp="everyone"/>
     <w:p>
       <w:pPr>
         <w:pStyle w:val="Verdict"/>
@@ -4110,6 +4076,7 @@
           <w15:appearance w15:val="hidden"/>
           <w:text/>
         </w:sdtPr>
+        <w:sdtEndPr/>
         <w:sdtContent>
           <w:r>
             <w:rPr>
@@ -4131,7 +4098,6 @@
           </w:r>
         </w:sdtContent>
       </w:sdt>
-      <w:permEnd w:id="359800286"/>
       <w:r>
         <w:rPr>
           <w:rFonts w:asciiTheme="majorHAnsi" w:hAnsiTheme="majorHAnsi" w:cstheme="majorHAnsi"/>
@@ -4153,7 +4119,6 @@
         <w:t>Produce a planning and progress report.</w:t>
       </w:r>
     </w:p>
-    <w:permStart w:id="2132571457" w:edGrp="everyone"/>
     <w:p>
       <w:pPr>
         <w:pStyle w:val="Gradercomments"/>
@@ -4173,6 +4138,7 @@
           </w:placeholder>
           <w:text/>
         </w:sdtPr>
+        <w:sdtEndPr/>
         <w:sdtContent>
           <w:r>
             <w:rPr>
@@ -4194,7 +4160,6 @@
           </w:r>
         </w:sdtContent>
       </w:sdt>
-      <w:permEnd w:id="2132571457"/>
       <w:r>
         <w:rPr>
           <w:rFonts w:asciiTheme="majorHAnsi" w:hAnsiTheme="majorHAnsi" w:cstheme="majorHAnsi"/>
@@ -4216,7 +4181,6 @@
         <w:t>Produce a lint report.</w:t>
       </w:r>
     </w:p>
-    <w:permStart w:id="1334452110" w:edGrp="everyone"/>
     <w:p>
       <w:pPr>
         <w:pStyle w:val="Verdict"/>
@@ -4236,6 +4200,7 @@
           </w:placeholder>
           <w:text/>
         </w:sdtPr>
+        <w:sdtEndPr/>
         <w:sdtContent>
           <w:r>
             <w:rPr>
@@ -4245,7 +4210,6 @@
           </w:r>
         </w:sdtContent>
       </w:sdt>
-      <w:permEnd w:id="1334452110"/>
       <w:r>
         <w:rPr>
           <w:rFonts w:asciiTheme="majorHAnsi" w:hAnsiTheme="majorHAnsi" w:cstheme="majorHAnsi"/>
@@ -4281,7 +4245,6 @@
         <w:rPr>
           <w:rFonts w:cstheme="majorHAnsi"/>
         </w:rPr>
-        <w:lastRenderedPageBreak/>
         <w:t>SUPPLEMENTARY Deliverable D04: formal testing</w:t>
       </w:r>
     </w:p>
@@ -4421,7 +4384,6 @@
         <w:t>Produce an analysis report.</w:t>
       </w:r>
     </w:p>
-    <w:permStart w:id="2088578991" w:edGrp="everyone"/>
     <w:p>
       <w:pPr>
         <w:pStyle w:val="Verdict"/>
@@ -4441,6 +4403,7 @@
           </w:placeholder>
           <w:text/>
         </w:sdtPr>
+        <w:sdtEndPr/>
         <w:sdtContent>
           <w:r>
             <w:rPr>
@@ -4450,7 +4413,6 @@
           </w:r>
         </w:sdtContent>
       </w:sdt>
-      <w:permEnd w:id="2088578991"/>
       <w:r>
         <w:rPr>
           <w:rFonts w:asciiTheme="majorHAnsi" w:hAnsiTheme="majorHAnsi" w:cstheme="majorHAnsi"/>
@@ -4472,7 +4434,6 @@
         <w:t>Produce a planning and progress report.</w:t>
       </w:r>
     </w:p>
-    <w:permStart w:id="862791326" w:edGrp="everyone"/>
     <w:p>
       <w:pPr>
         <w:pStyle w:val="Verdict"/>
@@ -4492,6 +4453,7 @@
           </w:placeholder>
           <w:text/>
         </w:sdtPr>
+        <w:sdtEndPr/>
         <w:sdtContent>
           <w:r>
             <w:rPr>
@@ -4501,7 +4463,6 @@
           </w:r>
         </w:sdtContent>
       </w:sdt>
-      <w:permEnd w:id="862791326"/>
       <w:r>
         <w:rPr>
           <w:rFonts w:asciiTheme="majorHAnsi" w:hAnsiTheme="majorHAnsi" w:cstheme="majorHAnsi"/>
@@ -6450,8 +6411,10 @@
   <w:rsids>
     <w:rsidRoot w:val="004D7778"/>
     <w:rsid w:val="000E36E2"/>
+    <w:rsid w:val="003A184C"/>
     <w:rsid w:val="004D1710"/>
     <w:rsid w:val="004D7778"/>
+    <w:rsid w:val="00534CCD"/>
     <w:rsid w:val="00C102DA"/>
     <w:rsid w:val="00C85AAC"/>
     <w:rsid w:val="00DE5538"/>

</xml_diff>